<commit_message>
Updated usage screenshot in docs
</commit_message>
<xml_diff>
--- a/doc/syntax-analysis-documentation.docx
+++ b/doc/syntax-analysis-documentation.docx
@@ -510,10 +510,10 @@
           <w:szCs w:val="28"/>
         </w:rPr>
         <w:drawing>
-          <wp:inline distT="0" distB="0" distL="0" distR="0" wp14:anchorId="2B14620F" wp14:editId="4AECAACA">
-            <wp:extent cx="3430353" cy="3605046"/>
+          <wp:inline distT="0" distB="0" distL="0" distR="0" wp14:anchorId="79EABB70" wp14:editId="024790FF">
+            <wp:extent cx="3468228" cy="3723128"/>
             <wp:effectExtent l="0" t="0" r="0" b="0"/>
-            <wp:docPr id="1777222251" name="Picture 1" descr="A screenshot of a computer screen&#10;&#10;Description automatically generated"/>
+            <wp:docPr id="1683306855" name="Picture 1" descr="A screenshot of a computer program&#10;&#10;Description automatically generated"/>
             <wp:cNvGraphicFramePr>
               <a:graphicFrameLocks xmlns:a="http://schemas.openxmlformats.org/drawingml/2006/main" noChangeAspect="1"/>
             </wp:cNvGraphicFramePr>
@@ -521,7 +521,7 @@
               <a:graphicData uri="http://schemas.openxmlformats.org/drawingml/2006/picture">
                 <pic:pic xmlns:pic="http://schemas.openxmlformats.org/drawingml/2006/picture">
                   <pic:nvPicPr>
-                    <pic:cNvPr id="1777222251" name="Picture 1" descr="A screenshot of a computer screen&#10;&#10;Description automatically generated"/>
+                    <pic:cNvPr id="1683306855" name="Picture 1" descr="A screenshot of a computer program&#10;&#10;Description automatically generated"/>
                     <pic:cNvPicPr/>
                   </pic:nvPicPr>
                   <pic:blipFill>
@@ -533,7 +533,7 @@
                   <pic:spPr>
                     <a:xfrm>
                       <a:off x="0" y="0"/>
-                      <a:ext cx="3460461" cy="3636687"/>
+                      <a:ext cx="3490748" cy="3747303"/>
                     </a:xfrm>
                     <a:prstGeom prst="rect">
                       <a:avLst/>
@@ -598,6 +598,7 @@
       <w:r>
         <w:rPr>
           <w:iCs/>
+          <w:noProof/>
           <w:sz w:val="28"/>
           <w:szCs w:val="28"/>
         </w:rPr>

</xml_diff>

<commit_message>
Added new test to cover page and line number shortcoming
</commit_message>
<xml_diff>
--- a/doc/syntax-analysis-documentation.docx
+++ b/doc/syntax-analysis-documentation.docx
@@ -506,6 +506,7 @@
       <w:r>
         <w:rPr>
           <w:iCs/>
+          <w:noProof/>
           <w:sz w:val="28"/>
           <w:szCs w:val="28"/>
         </w:rPr>
@@ -925,23 +926,40 @@
     </w:p>
     <w:p>
       <w:pPr>
-        <w:ind w:left="720"/>
-      </w:pPr>
-      <w:r>
-        <w:rPr>
-          <w:iCs/>
-          <w:sz w:val="28"/>
-          <w:szCs w:val="28"/>
-        </w:rPr>
-        <w:t>None</w:t>
-      </w:r>
-      <w:r>
-        <w:rPr>
-          <w:iCs/>
-          <w:sz w:val="28"/>
-          <w:szCs w:val="28"/>
-        </w:rPr>
-        <w:t xml:space="preserve"> known.</w:t>
+        <w:pStyle w:val="ListParagraph"/>
+        <w:numPr>
+          <w:ilvl w:val="0"/>
+          <w:numId w:val="2"/>
+        </w:numPr>
+        <w:rPr>
+          <w:b/>
+          <w:sz w:val="28"/>
+          <w:szCs w:val="28"/>
+        </w:rPr>
+      </w:pPr>
+      <w:r>
+        <w:rPr>
+          <w:bCs/>
+          <w:sz w:val="28"/>
+          <w:szCs w:val="28"/>
+        </w:rPr>
+        <w:t xml:space="preserve">The line number reported in a syntax error is not correct </w:t>
+      </w:r>
+      <w:r>
+        <w:rPr>
+          <w:bCs/>
+          <w:sz w:val="28"/>
+          <w:szCs w:val="28"/>
+        </w:rPr>
+        <w:t>when</w:t>
+      </w:r>
+      <w:r>
+        <w:rPr>
+          <w:bCs/>
+          <w:sz w:val="28"/>
+          <w:szCs w:val="28"/>
+        </w:rPr>
+        <w:t xml:space="preserve"> the input file has comments.</w:t>
       </w:r>
     </w:p>
     <w:sectPr>

</xml_diff>

<commit_message>
Added note to docs and submission date to cover page
</commit_message>
<xml_diff>
--- a/doc/syntax-analysis-documentation.docx
+++ b/doc/syntax-analysis-documentation.docx
@@ -485,6 +485,14 @@
         </w:rPr>
         <w:t xml:space="preserve"> the results.</w:t>
       </w:r>
+      <w:r>
+        <w:rPr>
+          <w:iCs/>
+          <w:sz w:val="28"/>
+          <w:szCs w:val="28"/>
+        </w:rPr>
+        <w:t xml:space="preserve"> A copy of this output is also produced in a new file, bearing the name of the old file but with “-out.txt” appended.</w:t>
+      </w:r>
     </w:p>
     <w:p>
       <w:pPr>
@@ -511,9 +519,9 @@
           <w:szCs w:val="28"/>
         </w:rPr>
         <w:drawing>
-          <wp:inline distT="0" distB="0" distL="0" distR="0" wp14:anchorId="79EABB70" wp14:editId="024790FF">
-            <wp:extent cx="3468228" cy="3723128"/>
-            <wp:effectExtent l="0" t="0" r="0" b="0"/>
+          <wp:inline distT="0" distB="0" distL="0" distR="0" wp14:anchorId="79EABB70" wp14:editId="0744F04E">
+            <wp:extent cx="3002912" cy="3223613"/>
+            <wp:effectExtent l="0" t="0" r="7620" b="0"/>
             <wp:docPr id="1683306855" name="Picture 1" descr="A screenshot of a computer program&#10;&#10;Description automatically generated"/>
             <wp:cNvGraphicFramePr>
               <a:graphicFrameLocks xmlns:a="http://schemas.openxmlformats.org/drawingml/2006/main" noChangeAspect="1"/>
@@ -534,7 +542,7 @@
                   <pic:spPr>
                     <a:xfrm>
                       <a:off x="0" y="0"/>
-                      <a:ext cx="3490748" cy="3747303"/>
+                      <a:ext cx="3026514" cy="3248950"/>
                     </a:xfrm>
                     <a:prstGeom prst="rect">
                       <a:avLst/>

</xml_diff>